<commit_message>
con loi tien hang
</commit_message>
<xml_diff>
--- a/HT_QLLINHKIEN/DacTa.docx
+++ b/HT_QLLINHKIEN/DacTa.docx
@@ -2877,8 +2877,6 @@
         </w:rPr>
         <w:t>xử lý</w:t>
       </w:r>
-      <w:bookmarkStart w:id="0" w:name="_GoBack"/>
-      <w:bookmarkEnd w:id="0"/>
       <w:r>
         <w:rPr>
           <w:b/>
@@ -11873,24 +11871,6 @@
           <w:bCs/>
         </w:rPr>
       </w:pPr>
-    </w:p>
-    <w:p>
-      <w:pPr>
-        <w:pStyle w:val="oancuaDanhsach"/>
-        <w:ind w:left="1440"/>
-        <w:rPr>
-          <w:bCs/>
-        </w:rPr>
-      </w:pPr>
-    </w:p>
-    <w:p>
-      <w:pPr>
-        <w:pStyle w:val="oancuaDanhsach"/>
-        <w:ind w:left="1440"/>
-        <w:rPr>
-          <w:bCs/>
-        </w:rPr>
-      </w:pPr>
       <w:r>
         <w:rPr>
           <w:bCs/>
@@ -11898,9 +11878,9 @@
         </w:rPr>
         <w:drawing>
           <wp:inline distT="0" distB="0" distL="0" distR="0">
-            <wp:extent cx="5702300" cy="3977640"/>
-            <wp:effectExtent l="0" t="0" r="0" b="3810"/>
-            <wp:docPr id="13" name="Hình ảnh 13"/>
+            <wp:extent cx="5795645" cy="3689350"/>
+            <wp:effectExtent l="0" t="0" r="0" b="6350"/>
+            <wp:docPr id="12" name="Hình ảnh 12"/>
             <wp:cNvGraphicFramePr>
               <a:graphicFrameLocks xmlns:a="http://schemas.openxmlformats.org/drawingml/2006/main" noChangeAspect="1"/>
             </wp:cNvGraphicFramePr>
@@ -11908,7 +11888,7 @@
               <a:graphicData uri="http://schemas.openxmlformats.org/drawingml/2006/picture">
                 <pic:pic xmlns:pic="http://schemas.openxmlformats.org/drawingml/2006/picture">
                   <pic:nvPicPr>
-                    <pic:cNvPr id="13" name="Chitietphieuxuat.png"/>
+                    <pic:cNvPr id="12" name="Giohang.png"/>
                     <pic:cNvPicPr/>
                   </pic:nvPicPr>
                   <pic:blipFill>
@@ -11926,7 +11906,7 @@
                   <pic:spPr>
                     <a:xfrm>
                       <a:off x="0" y="0"/>
-                      <a:ext cx="5702300" cy="3977640"/>
+                      <a:ext cx="5795645" cy="3689350"/>
                     </a:xfrm>
                     <a:prstGeom prst="rect">
                       <a:avLst/>
@@ -11990,9 +11970,9 @@
         </w:rPr>
         <w:drawing>
           <wp:inline distT="0" distB="0" distL="0" distR="0">
-            <wp:extent cx="4807197" cy="2825895"/>
+            <wp:extent cx="4769095" cy="2800494"/>
             <wp:effectExtent l="0" t="0" r="0" b="0"/>
-            <wp:docPr id="14" name="Hình ảnh 14"/>
+            <wp:docPr id="21" name="Hình ảnh 21"/>
             <wp:cNvGraphicFramePr>
               <a:graphicFrameLocks xmlns:a="http://schemas.openxmlformats.org/drawingml/2006/main" noChangeAspect="1"/>
             </wp:cNvGraphicFramePr>
@@ -12000,7 +11980,7 @@
               <a:graphicData uri="http://schemas.openxmlformats.org/drawingml/2006/picture">
                 <pic:pic xmlns:pic="http://schemas.openxmlformats.org/drawingml/2006/picture">
                   <pic:nvPicPr>
-                    <pic:cNvPr id="14" name="Chitiethang.png"/>
+                    <pic:cNvPr id="21" name="Chitiethang.png"/>
                     <pic:cNvPicPr/>
                   </pic:nvPicPr>
                   <pic:blipFill>
@@ -12018,7 +11998,7 @@
                   <pic:spPr>
                     <a:xfrm>
                       <a:off x="0" y="0"/>
-                      <a:ext cx="4807197" cy="2825895"/>
+                      <a:ext cx="4769095" cy="2800494"/>
                     </a:xfrm>
                     <a:prstGeom prst="rect">
                       <a:avLst/>
@@ -12096,6 +12076,42 @@
     </w:p>
     <w:p>
       <w:pPr>
+        <w:pStyle w:val="oancuaDanhsach"/>
+        <w:ind w:left="1440"/>
+        <w:rPr>
+          <w:bCs/>
+        </w:rPr>
+      </w:pPr>
+    </w:p>
+    <w:p>
+      <w:pPr>
+        <w:pStyle w:val="oancuaDanhsach"/>
+        <w:ind w:left="1440"/>
+        <w:rPr>
+          <w:bCs/>
+        </w:rPr>
+      </w:pPr>
+    </w:p>
+    <w:p>
+      <w:pPr>
+        <w:pStyle w:val="oancuaDanhsach"/>
+        <w:ind w:left="1440"/>
+        <w:rPr>
+          <w:bCs/>
+        </w:rPr>
+      </w:pPr>
+    </w:p>
+    <w:p>
+      <w:pPr>
+        <w:pStyle w:val="oancuaDanhsach"/>
+        <w:ind w:left="1440"/>
+        <w:rPr>
+          <w:bCs/>
+        </w:rPr>
+      </w:pPr>
+    </w:p>
+    <w:p>
+      <w:pPr>
         <w:rPr>
           <w:bCs/>
         </w:rPr>
@@ -12143,9 +12159,9 @@
         </w:rPr>
         <w:drawing>
           <wp:inline distT="0" distB="0" distL="0" distR="0">
-            <wp:extent cx="3676839" cy="3626036"/>
+            <wp:extent cx="3626036" cy="3530781"/>
             <wp:effectExtent l="0" t="0" r="0" b="0"/>
-            <wp:docPr id="15" name="Hình ảnh 15"/>
+            <wp:docPr id="22" name="Hình ảnh 22"/>
             <wp:cNvGraphicFramePr>
               <a:graphicFrameLocks xmlns:a="http://schemas.openxmlformats.org/drawingml/2006/main" noChangeAspect="1"/>
             </wp:cNvGraphicFramePr>
@@ -12153,7 +12169,7 @@
               <a:graphicData uri="http://schemas.openxmlformats.org/drawingml/2006/picture">
                 <pic:pic xmlns:pic="http://schemas.openxmlformats.org/drawingml/2006/picture">
                   <pic:nvPicPr>
-                    <pic:cNvPr id="15" name="Chonkhachhang.png"/>
+                    <pic:cNvPr id="22" name="Chonkhachhang.png"/>
                     <pic:cNvPicPr/>
                   </pic:nvPicPr>
                   <pic:blipFill>
@@ -12171,7 +12187,7 @@
                   <pic:spPr>
                     <a:xfrm>
                       <a:off x="0" y="0"/>
-                      <a:ext cx="3676839" cy="3626036"/>
+                      <a:ext cx="3626036" cy="3530781"/>
                     </a:xfrm>
                     <a:prstGeom prst="rect">
                       <a:avLst/>
@@ -12186,13 +12202,6 @@
     </w:p>
     <w:p>
       <w:pPr>
-        <w:rPr>
-          <w:bCs/>
-        </w:rPr>
-      </w:pPr>
-    </w:p>
-    <w:p>
-      <w:pPr>
         <w:pStyle w:val="oancuaDanhsach"/>
         <w:ind w:left="2160"/>
         <w:rPr>
@@ -12211,6 +12220,18 @@
           <w:bCs/>
         </w:rPr>
       </w:pPr>
+    </w:p>
+    <w:p>
+      <w:pPr>
+        <w:pStyle w:val="oancuaDanhsach"/>
+        <w:numPr>
+          <w:ilvl w:val="0"/>
+          <w:numId w:val="14"/>
+        </w:numPr>
+        <w:rPr>
+          <w:bCs/>
+        </w:rPr>
+      </w:pPr>
       <w:r>
         <w:rPr>
           <w:bCs/>
@@ -12242,9 +12263,9 @@
         </w:rPr>
         <w:drawing>
           <wp:inline distT="0" distB="0" distL="0" distR="0">
-            <wp:extent cx="5789295" cy="4718050"/>
-            <wp:effectExtent l="0" t="0" r="1905" b="6350"/>
-            <wp:docPr id="16" name="Hình ảnh 16"/>
+            <wp:extent cx="5835650" cy="4286250"/>
+            <wp:effectExtent l="0" t="0" r="0" b="0"/>
+            <wp:docPr id="23" name="Hình ảnh 23"/>
             <wp:cNvGraphicFramePr>
               <a:graphicFrameLocks xmlns:a="http://schemas.openxmlformats.org/drawingml/2006/main" noChangeAspect="1"/>
             </wp:cNvGraphicFramePr>
@@ -12252,7 +12273,7 @@
               <a:graphicData uri="http://schemas.openxmlformats.org/drawingml/2006/picture">
                 <pic:pic xmlns:pic="http://schemas.openxmlformats.org/drawingml/2006/picture">
                   <pic:nvPicPr>
-                    <pic:cNvPr id="16" name="Quanlidulieu.png"/>
+                    <pic:cNvPr id="23" name="Quanlidulieu.png"/>
                     <pic:cNvPicPr/>
                   </pic:nvPicPr>
                   <pic:blipFill>
@@ -12270,7 +12291,7 @@
                   <pic:spPr>
                     <a:xfrm>
                       <a:off x="0" y="0"/>
-                      <a:ext cx="5789295" cy="4718050"/>
+                      <a:ext cx="5835650" cy="4286250"/>
                     </a:xfrm>
                     <a:prstGeom prst="rect">
                       <a:avLst/>
@@ -12282,6 +12303,30 @@
           </wp:inline>
         </w:drawing>
       </w:r>
+    </w:p>
+    <w:p>
+      <w:pPr>
+        <w:ind w:left="1080"/>
+        <w:rPr>
+          <w:bCs/>
+        </w:rPr>
+      </w:pPr>
+    </w:p>
+    <w:p>
+      <w:pPr>
+        <w:ind w:left="1080"/>
+        <w:rPr>
+          <w:bCs/>
+        </w:rPr>
+      </w:pPr>
+    </w:p>
+    <w:p>
+      <w:pPr>
+        <w:ind w:left="1080"/>
+        <w:rPr>
+          <w:bCs/>
+        </w:rPr>
+      </w:pPr>
     </w:p>
     <w:p>
       <w:pPr>
@@ -12425,10 +12470,7 @@
     <w:p>
       <w:pPr>
         <w:pStyle w:val="oancuaDanhsach"/>
-        <w:numPr>
-          <w:ilvl w:val="0"/>
-          <w:numId w:val="14"/>
-        </w:numPr>
+        <w:ind w:left="1440"/>
         <w:rPr>
           <w:bCs/>
         </w:rPr>
@@ -12440,9 +12482,9 @@
         </w:rPr>
         <w:drawing>
           <wp:inline distT="0" distB="0" distL="0" distR="0">
-            <wp:extent cx="5827395" cy="3302000"/>
-            <wp:effectExtent l="0" t="0" r="1905" b="0"/>
-            <wp:docPr id="18" name="Hình ảnh 18"/>
+            <wp:extent cx="5734050" cy="3587750"/>
+            <wp:effectExtent l="0" t="0" r="0" b="0"/>
+            <wp:docPr id="25" name="Hình ảnh 25"/>
             <wp:cNvGraphicFramePr>
               <a:graphicFrameLocks xmlns:a="http://schemas.openxmlformats.org/drawingml/2006/main" noChangeAspect="1"/>
             </wp:cNvGraphicFramePr>
@@ -12450,7 +12492,7 @@
               <a:graphicData uri="http://schemas.openxmlformats.org/drawingml/2006/picture">
                 <pic:pic xmlns:pic="http://schemas.openxmlformats.org/drawingml/2006/picture">
                   <pic:nvPicPr>
-                    <pic:cNvPr id="18" name="Chitietphieunhap.png"/>
+                    <pic:cNvPr id="25" name="Chitietphieunhap.png"/>
                     <pic:cNvPicPr/>
                   </pic:nvPicPr>
                   <pic:blipFill>
@@ -12468,7 +12510,7 @@
                   <pic:spPr>
                     <a:xfrm>
                       <a:off x="0" y="0"/>
-                      <a:ext cx="5827395" cy="3302000"/>
+                      <a:ext cx="5734050" cy="3587750"/>
                     </a:xfrm>
                     <a:prstGeom prst="rect">
                       <a:avLst/>
@@ -12628,6 +12670,7 @@
           <w:bCs/>
         </w:rPr>
       </w:pPr>
+      <w:bookmarkStart w:id="0" w:name="_GoBack"/>
       <w:r>
         <w:rPr>
           <w:bCs/>
@@ -12635,9 +12678,9 @@
         </w:rPr>
         <w:drawing>
           <wp:inline distT="0" distB="0" distL="0" distR="0">
-            <wp:extent cx="2965602" cy="2571882"/>
+            <wp:extent cx="2946551" cy="2559182"/>
             <wp:effectExtent l="0" t="0" r="6350" b="0"/>
-            <wp:docPr id="20" name="Hình ảnh 20"/>
+            <wp:docPr id="26" name="Hình ảnh 26"/>
             <wp:cNvGraphicFramePr>
               <a:graphicFrameLocks xmlns:a="http://schemas.openxmlformats.org/drawingml/2006/main" noChangeAspect="1"/>
             </wp:cNvGraphicFramePr>
@@ -12645,7 +12688,7 @@
               <a:graphicData uri="http://schemas.openxmlformats.org/drawingml/2006/picture">
                 <pic:pic xmlns:pic="http://schemas.openxmlformats.org/drawingml/2006/picture">
                   <pic:nvPicPr>
-                    <pic:cNvPr id="20" name="Doimatkhau.png"/>
+                    <pic:cNvPr id="26" name="Doimatkhau.png"/>
                     <pic:cNvPicPr/>
                   </pic:nvPicPr>
                   <pic:blipFill>
@@ -12663,7 +12706,7 @@
                   <pic:spPr>
                     <a:xfrm>
                       <a:off x="0" y="0"/>
-                      <a:ext cx="2965602" cy="2571882"/>
+                      <a:ext cx="2946551" cy="2559182"/>
                     </a:xfrm>
                     <a:prstGeom prst="rect">
                       <a:avLst/>
@@ -12675,6 +12718,7 @@
           </wp:inline>
         </w:drawing>
       </w:r>
+      <w:bookmarkEnd w:id="0"/>
     </w:p>
     <w:p>
       <w:pPr>
@@ -15072,7 +15116,7 @@
 </file>
 
 <file path=customXml/itemProps1.xml><?xml version="1.0" encoding="utf-8"?>
-<ds:datastoreItem xmlns:ds="http://schemas.openxmlformats.org/officeDocument/2006/customXml" ds:itemID="{83C94E45-48C2-4298-9DB5-D4E50930D1C1}">
+<ds:datastoreItem xmlns:ds="http://schemas.openxmlformats.org/officeDocument/2006/customXml" ds:itemID="{4889C9BE-D91C-46AE-B2E5-4EC9BFA7996E}">
   <ds:schemaRefs>
     <ds:schemaRef ds:uri="http://schemas.openxmlformats.org/officeDocument/2006/bibliography"/>
   </ds:schemaRefs>

</xml_diff>

<commit_message>
thay doi 2 thu muc
</commit_message>
<xml_diff>
--- a/HT_QLLINHKIEN/DacTa.docx
+++ b/HT_QLLINHKIEN/DacTa.docx
@@ -2877,8 +2877,6 @@
         </w:rPr>
         <w:t>xử lý</w:t>
       </w:r>
-      <w:bookmarkStart w:id="0" w:name="_GoBack"/>
-      <w:bookmarkEnd w:id="0"/>
       <w:r>
         <w:rPr>
           <w:b/>
@@ -11873,24 +11871,6 @@
           <w:bCs/>
         </w:rPr>
       </w:pPr>
-    </w:p>
-    <w:p>
-      <w:pPr>
-        <w:pStyle w:val="oancuaDanhsach"/>
-        <w:ind w:left="1440"/>
-        <w:rPr>
-          <w:bCs/>
-        </w:rPr>
-      </w:pPr>
-    </w:p>
-    <w:p>
-      <w:pPr>
-        <w:pStyle w:val="oancuaDanhsach"/>
-        <w:ind w:left="1440"/>
-        <w:rPr>
-          <w:bCs/>
-        </w:rPr>
-      </w:pPr>
       <w:r>
         <w:rPr>
           <w:bCs/>
@@ -11898,9 +11878,9 @@
         </w:rPr>
         <w:drawing>
           <wp:inline distT="0" distB="0" distL="0" distR="0">
-            <wp:extent cx="5702300" cy="3977640"/>
-            <wp:effectExtent l="0" t="0" r="0" b="3810"/>
-            <wp:docPr id="13" name="Hình ảnh 13"/>
+            <wp:extent cx="5795645" cy="3689350"/>
+            <wp:effectExtent l="0" t="0" r="0" b="6350"/>
+            <wp:docPr id="12" name="Hình ảnh 12"/>
             <wp:cNvGraphicFramePr>
               <a:graphicFrameLocks xmlns:a="http://schemas.openxmlformats.org/drawingml/2006/main" noChangeAspect="1"/>
             </wp:cNvGraphicFramePr>
@@ -11908,7 +11888,7 @@
               <a:graphicData uri="http://schemas.openxmlformats.org/drawingml/2006/picture">
                 <pic:pic xmlns:pic="http://schemas.openxmlformats.org/drawingml/2006/picture">
                   <pic:nvPicPr>
-                    <pic:cNvPr id="13" name="Chitietphieuxuat.png"/>
+                    <pic:cNvPr id="12" name="Giohang.png"/>
                     <pic:cNvPicPr/>
                   </pic:nvPicPr>
                   <pic:blipFill>
@@ -11926,7 +11906,7 @@
                   <pic:spPr>
                     <a:xfrm>
                       <a:off x="0" y="0"/>
-                      <a:ext cx="5702300" cy="3977640"/>
+                      <a:ext cx="5795645" cy="3689350"/>
                     </a:xfrm>
                     <a:prstGeom prst="rect">
                       <a:avLst/>
@@ -11990,9 +11970,9 @@
         </w:rPr>
         <w:drawing>
           <wp:inline distT="0" distB="0" distL="0" distR="0">
-            <wp:extent cx="4807197" cy="2825895"/>
+            <wp:extent cx="4769095" cy="2800494"/>
             <wp:effectExtent l="0" t="0" r="0" b="0"/>
-            <wp:docPr id="14" name="Hình ảnh 14"/>
+            <wp:docPr id="21" name="Hình ảnh 21"/>
             <wp:cNvGraphicFramePr>
               <a:graphicFrameLocks xmlns:a="http://schemas.openxmlformats.org/drawingml/2006/main" noChangeAspect="1"/>
             </wp:cNvGraphicFramePr>
@@ -12000,7 +11980,7 @@
               <a:graphicData uri="http://schemas.openxmlformats.org/drawingml/2006/picture">
                 <pic:pic xmlns:pic="http://schemas.openxmlformats.org/drawingml/2006/picture">
                   <pic:nvPicPr>
-                    <pic:cNvPr id="14" name="Chitiethang.png"/>
+                    <pic:cNvPr id="21" name="Chitiethang.png"/>
                     <pic:cNvPicPr/>
                   </pic:nvPicPr>
                   <pic:blipFill>
@@ -12018,7 +11998,7 @@
                   <pic:spPr>
                     <a:xfrm>
                       <a:off x="0" y="0"/>
-                      <a:ext cx="4807197" cy="2825895"/>
+                      <a:ext cx="4769095" cy="2800494"/>
                     </a:xfrm>
                     <a:prstGeom prst="rect">
                       <a:avLst/>
@@ -12096,6 +12076,42 @@
     </w:p>
     <w:p>
       <w:pPr>
+        <w:pStyle w:val="oancuaDanhsach"/>
+        <w:ind w:left="1440"/>
+        <w:rPr>
+          <w:bCs/>
+        </w:rPr>
+      </w:pPr>
+    </w:p>
+    <w:p>
+      <w:pPr>
+        <w:pStyle w:val="oancuaDanhsach"/>
+        <w:ind w:left="1440"/>
+        <w:rPr>
+          <w:bCs/>
+        </w:rPr>
+      </w:pPr>
+    </w:p>
+    <w:p>
+      <w:pPr>
+        <w:pStyle w:val="oancuaDanhsach"/>
+        <w:ind w:left="1440"/>
+        <w:rPr>
+          <w:bCs/>
+        </w:rPr>
+      </w:pPr>
+    </w:p>
+    <w:p>
+      <w:pPr>
+        <w:pStyle w:val="oancuaDanhsach"/>
+        <w:ind w:left="1440"/>
+        <w:rPr>
+          <w:bCs/>
+        </w:rPr>
+      </w:pPr>
+    </w:p>
+    <w:p>
+      <w:pPr>
         <w:rPr>
           <w:bCs/>
         </w:rPr>
@@ -12143,9 +12159,9 @@
         </w:rPr>
         <w:drawing>
           <wp:inline distT="0" distB="0" distL="0" distR="0">
-            <wp:extent cx="3676839" cy="3626036"/>
+            <wp:extent cx="3626036" cy="3530781"/>
             <wp:effectExtent l="0" t="0" r="0" b="0"/>
-            <wp:docPr id="15" name="Hình ảnh 15"/>
+            <wp:docPr id="22" name="Hình ảnh 22"/>
             <wp:cNvGraphicFramePr>
               <a:graphicFrameLocks xmlns:a="http://schemas.openxmlformats.org/drawingml/2006/main" noChangeAspect="1"/>
             </wp:cNvGraphicFramePr>
@@ -12153,7 +12169,7 @@
               <a:graphicData uri="http://schemas.openxmlformats.org/drawingml/2006/picture">
                 <pic:pic xmlns:pic="http://schemas.openxmlformats.org/drawingml/2006/picture">
                   <pic:nvPicPr>
-                    <pic:cNvPr id="15" name="Chonkhachhang.png"/>
+                    <pic:cNvPr id="22" name="Chonkhachhang.png"/>
                     <pic:cNvPicPr/>
                   </pic:nvPicPr>
                   <pic:blipFill>
@@ -12171,7 +12187,7 @@
                   <pic:spPr>
                     <a:xfrm>
                       <a:off x="0" y="0"/>
-                      <a:ext cx="3676839" cy="3626036"/>
+                      <a:ext cx="3626036" cy="3530781"/>
                     </a:xfrm>
                     <a:prstGeom prst="rect">
                       <a:avLst/>
@@ -12186,13 +12202,6 @@
     </w:p>
     <w:p>
       <w:pPr>
-        <w:rPr>
-          <w:bCs/>
-        </w:rPr>
-      </w:pPr>
-    </w:p>
-    <w:p>
-      <w:pPr>
         <w:pStyle w:val="oancuaDanhsach"/>
         <w:ind w:left="2160"/>
         <w:rPr>
@@ -12211,6 +12220,18 @@
           <w:bCs/>
         </w:rPr>
       </w:pPr>
+    </w:p>
+    <w:p>
+      <w:pPr>
+        <w:pStyle w:val="oancuaDanhsach"/>
+        <w:numPr>
+          <w:ilvl w:val="0"/>
+          <w:numId w:val="14"/>
+        </w:numPr>
+        <w:rPr>
+          <w:bCs/>
+        </w:rPr>
+      </w:pPr>
       <w:r>
         <w:rPr>
           <w:bCs/>
@@ -12242,9 +12263,9 @@
         </w:rPr>
         <w:drawing>
           <wp:inline distT="0" distB="0" distL="0" distR="0">
-            <wp:extent cx="5789295" cy="4718050"/>
-            <wp:effectExtent l="0" t="0" r="1905" b="6350"/>
-            <wp:docPr id="16" name="Hình ảnh 16"/>
+            <wp:extent cx="5835650" cy="4286250"/>
+            <wp:effectExtent l="0" t="0" r="0" b="0"/>
+            <wp:docPr id="23" name="Hình ảnh 23"/>
             <wp:cNvGraphicFramePr>
               <a:graphicFrameLocks xmlns:a="http://schemas.openxmlformats.org/drawingml/2006/main" noChangeAspect="1"/>
             </wp:cNvGraphicFramePr>
@@ -12252,7 +12273,7 @@
               <a:graphicData uri="http://schemas.openxmlformats.org/drawingml/2006/picture">
                 <pic:pic xmlns:pic="http://schemas.openxmlformats.org/drawingml/2006/picture">
                   <pic:nvPicPr>
-                    <pic:cNvPr id="16" name="Quanlidulieu.png"/>
+                    <pic:cNvPr id="23" name="Quanlidulieu.png"/>
                     <pic:cNvPicPr/>
                   </pic:nvPicPr>
                   <pic:blipFill>
@@ -12270,7 +12291,7 @@
                   <pic:spPr>
                     <a:xfrm>
                       <a:off x="0" y="0"/>
-                      <a:ext cx="5789295" cy="4718050"/>
+                      <a:ext cx="5835650" cy="4286250"/>
                     </a:xfrm>
                     <a:prstGeom prst="rect">
                       <a:avLst/>
@@ -12282,6 +12303,30 @@
           </wp:inline>
         </w:drawing>
       </w:r>
+    </w:p>
+    <w:p>
+      <w:pPr>
+        <w:ind w:left="1080"/>
+        <w:rPr>
+          <w:bCs/>
+        </w:rPr>
+      </w:pPr>
+    </w:p>
+    <w:p>
+      <w:pPr>
+        <w:ind w:left="1080"/>
+        <w:rPr>
+          <w:bCs/>
+        </w:rPr>
+      </w:pPr>
+    </w:p>
+    <w:p>
+      <w:pPr>
+        <w:ind w:left="1080"/>
+        <w:rPr>
+          <w:bCs/>
+        </w:rPr>
+      </w:pPr>
     </w:p>
     <w:p>
       <w:pPr>
@@ -12425,10 +12470,7 @@
     <w:p>
       <w:pPr>
         <w:pStyle w:val="oancuaDanhsach"/>
-        <w:numPr>
-          <w:ilvl w:val="0"/>
-          <w:numId w:val="14"/>
-        </w:numPr>
+        <w:ind w:left="1440"/>
         <w:rPr>
           <w:bCs/>
         </w:rPr>
@@ -12440,9 +12482,9 @@
         </w:rPr>
         <w:drawing>
           <wp:inline distT="0" distB="0" distL="0" distR="0">
-            <wp:extent cx="5827395" cy="3302000"/>
-            <wp:effectExtent l="0" t="0" r="1905" b="0"/>
-            <wp:docPr id="18" name="Hình ảnh 18"/>
+            <wp:extent cx="5734050" cy="3587750"/>
+            <wp:effectExtent l="0" t="0" r="0" b="0"/>
+            <wp:docPr id="25" name="Hình ảnh 25"/>
             <wp:cNvGraphicFramePr>
               <a:graphicFrameLocks xmlns:a="http://schemas.openxmlformats.org/drawingml/2006/main" noChangeAspect="1"/>
             </wp:cNvGraphicFramePr>
@@ -12450,7 +12492,7 @@
               <a:graphicData uri="http://schemas.openxmlformats.org/drawingml/2006/picture">
                 <pic:pic xmlns:pic="http://schemas.openxmlformats.org/drawingml/2006/picture">
                   <pic:nvPicPr>
-                    <pic:cNvPr id="18" name="Chitietphieunhap.png"/>
+                    <pic:cNvPr id="25" name="Chitietphieunhap.png"/>
                     <pic:cNvPicPr/>
                   </pic:nvPicPr>
                   <pic:blipFill>
@@ -12468,7 +12510,7 @@
                   <pic:spPr>
                     <a:xfrm>
                       <a:off x="0" y="0"/>
-                      <a:ext cx="5827395" cy="3302000"/>
+                      <a:ext cx="5734050" cy="3587750"/>
                     </a:xfrm>
                     <a:prstGeom prst="rect">
                       <a:avLst/>
@@ -12628,6 +12670,7 @@
           <w:bCs/>
         </w:rPr>
       </w:pPr>
+      <w:bookmarkStart w:id="0" w:name="_GoBack"/>
       <w:r>
         <w:rPr>
           <w:bCs/>
@@ -12635,9 +12678,9 @@
         </w:rPr>
         <w:drawing>
           <wp:inline distT="0" distB="0" distL="0" distR="0">
-            <wp:extent cx="2965602" cy="2571882"/>
+            <wp:extent cx="2946551" cy="2559182"/>
             <wp:effectExtent l="0" t="0" r="6350" b="0"/>
-            <wp:docPr id="20" name="Hình ảnh 20"/>
+            <wp:docPr id="26" name="Hình ảnh 26"/>
             <wp:cNvGraphicFramePr>
               <a:graphicFrameLocks xmlns:a="http://schemas.openxmlformats.org/drawingml/2006/main" noChangeAspect="1"/>
             </wp:cNvGraphicFramePr>
@@ -12645,7 +12688,7 @@
               <a:graphicData uri="http://schemas.openxmlformats.org/drawingml/2006/picture">
                 <pic:pic xmlns:pic="http://schemas.openxmlformats.org/drawingml/2006/picture">
                   <pic:nvPicPr>
-                    <pic:cNvPr id="20" name="Doimatkhau.png"/>
+                    <pic:cNvPr id="26" name="Doimatkhau.png"/>
                     <pic:cNvPicPr/>
                   </pic:nvPicPr>
                   <pic:blipFill>
@@ -12663,7 +12706,7 @@
                   <pic:spPr>
                     <a:xfrm>
                       <a:off x="0" y="0"/>
-                      <a:ext cx="2965602" cy="2571882"/>
+                      <a:ext cx="2946551" cy="2559182"/>
                     </a:xfrm>
                     <a:prstGeom prst="rect">
                       <a:avLst/>
@@ -12675,6 +12718,7 @@
           </wp:inline>
         </w:drawing>
       </w:r>
+      <w:bookmarkEnd w:id="0"/>
     </w:p>
     <w:p>
       <w:pPr>
@@ -15072,7 +15116,7 @@
 </file>
 
 <file path=customXml/itemProps1.xml><?xml version="1.0" encoding="utf-8"?>
-<ds:datastoreItem xmlns:ds="http://schemas.openxmlformats.org/officeDocument/2006/customXml" ds:itemID="{83C94E45-48C2-4298-9DB5-D4E50930D1C1}">
+<ds:datastoreItem xmlns:ds="http://schemas.openxmlformats.org/officeDocument/2006/customXml" ds:itemID="{4889C9BE-D91C-46AE-B2E5-4EC9BFA7996E}">
   <ds:schemaRefs>
     <ds:schemaRef ds:uri="http://schemas.openxmlformats.org/officeDocument/2006/bibliography"/>
   </ds:schemaRefs>

</xml_diff>

<commit_message>
file bao cao san pham
</commit_message>
<xml_diff>
--- a/HT_QLLINHKIEN/DacTa.docx
+++ b/HT_QLLINHKIEN/DacTa.docx
@@ -2155,16 +2155,54 @@
       <w:r>
         <w:rPr>
           <w:b/>
+        </w:rPr>
+        <w:t xml:space="preserve">Biểu đồ </w:t>
+      </w:r>
+      <w:r>
+        <w:rPr>
+          <w:b/>
+        </w:rPr>
+        <w:t xml:space="preserve">luồng </w:t>
+      </w:r>
+      <w:r>
+        <w:rPr>
+          <w:b/>
+        </w:rPr>
+        <w:t>dữ liệu m</w:t>
+      </w:r>
+      <w:r>
+        <w:rPr>
+          <w:b/>
+        </w:rPr>
+        <w:t>ức ngữ cảnh</w:t>
+      </w:r>
+    </w:p>
+    <w:p>
+      <w:pPr>
+        <w:pStyle w:val="oancuaDanhsach"/>
+        <w:ind w:left="1080"/>
+        <w:jc w:val="center"/>
+      </w:pPr>
+    </w:p>
+    <w:p>
+      <w:pPr>
+        <w:pStyle w:val="oancuaDanhsach"/>
+        <w:ind w:left="1080"/>
+        <w:jc w:val="center"/>
+      </w:pPr>
+      <w:r>
+        <w:rPr>
+          <w:b/>
           <w:noProof/>
         </w:rPr>
         <w:drawing>
-          <wp:anchor distT="0" distB="0" distL="114300" distR="114300" simplePos="0" relativeHeight="251656192" behindDoc="0" locked="0" layoutInCell="1" allowOverlap="1" wp14:anchorId="67EEE576" wp14:editId="52E5DF78">
+          <wp:anchor distT="0" distB="0" distL="114300" distR="114300" simplePos="0" relativeHeight="251658752" behindDoc="0" locked="0" layoutInCell="1" allowOverlap="1" wp14:anchorId="67EEE576" wp14:editId="52E5DF78">
             <wp:simplePos x="0" y="0"/>
             <wp:positionH relativeFrom="column">
-              <wp:posOffset>635</wp:posOffset>
+              <wp:posOffset>673735</wp:posOffset>
             </wp:positionH>
             <wp:positionV relativeFrom="paragraph">
-              <wp:posOffset>300132</wp:posOffset>
+              <wp:posOffset>2540</wp:posOffset>
             </wp:positionV>
             <wp:extent cx="5580380" cy="3142615"/>
             <wp:effectExtent l="0" t="0" r="1270" b="635"/>
@@ -2207,44 +2245,6 @@
           </wp:anchor>
         </w:drawing>
       </w:r>
-      <w:r>
-        <w:rPr>
-          <w:b/>
-        </w:rPr>
-        <w:t xml:space="preserve">Biểu đồ </w:t>
-      </w:r>
-      <w:r>
-        <w:rPr>
-          <w:b/>
-        </w:rPr>
-        <w:t xml:space="preserve">luồng </w:t>
-      </w:r>
-      <w:r>
-        <w:rPr>
-          <w:b/>
-        </w:rPr>
-        <w:t>dữ liệu m</w:t>
-      </w:r>
-      <w:r>
-        <w:rPr>
-          <w:b/>
-        </w:rPr>
-        <w:t>ức ngữ cảnh</w:t>
-      </w:r>
-    </w:p>
-    <w:p>
-      <w:pPr>
-        <w:pStyle w:val="oancuaDanhsach"/>
-        <w:ind w:left="1080"/>
-        <w:jc w:val="center"/>
-      </w:pPr>
-    </w:p>
-    <w:p>
-      <w:pPr>
-        <w:pStyle w:val="oancuaDanhsach"/>
-        <w:ind w:left="1080"/>
-        <w:jc w:val="center"/>
-      </w:pPr>
     </w:p>
     <w:p>
       <w:pPr>
@@ -2405,6 +2405,15 @@
     <w:p>
       <w:pPr>
         <w:pStyle w:val="oancuaDanhsach"/>
+        <w:ind w:left="1710"/>
+        <w:rPr>
+          <w:b/>
+        </w:rPr>
+      </w:pPr>
+    </w:p>
+    <w:p>
+      <w:pPr>
+        <w:pStyle w:val="oancuaDanhsach"/>
         <w:ind w:left="1080"/>
         <w:jc w:val="center"/>
       </w:pPr>
@@ -2413,18 +2422,10 @@
           <w:noProof/>
         </w:rPr>
         <w:drawing>
-          <wp:anchor distT="0" distB="0" distL="114300" distR="114300" simplePos="0" relativeHeight="251654144" behindDoc="0" locked="0" layoutInCell="1" allowOverlap="1" wp14:anchorId="443FDF01" wp14:editId="615B04A0">
-            <wp:simplePos x="0" y="0"/>
-            <wp:positionH relativeFrom="column">
-              <wp:posOffset>56515</wp:posOffset>
-            </wp:positionH>
-            <wp:positionV relativeFrom="paragraph">
-              <wp:posOffset>194310</wp:posOffset>
-            </wp:positionV>
-            <wp:extent cx="6054090" cy="3336290"/>
-            <wp:effectExtent l="0" t="0" r="3810" b="0"/>
-            <wp:wrapSquare wrapText="bothSides"/>
-            <wp:docPr id="2" name="Picture 2"/>
+          <wp:inline distT="0" distB="0" distL="0" distR="0">
+            <wp:extent cx="5873750" cy="3456243"/>
+            <wp:effectExtent l="0" t="0" r="0" b="0"/>
+            <wp:docPr id="7" name="Hình ảnh 7"/>
             <wp:cNvGraphicFramePr>
               <a:graphicFrameLocks xmlns:a="http://schemas.openxmlformats.org/drawingml/2006/main" noChangeAspect="1"/>
             </wp:cNvGraphicFramePr>
@@ -2432,7 +2433,7 @@
               <a:graphicData uri="http://schemas.openxmlformats.org/drawingml/2006/picture">
                 <pic:pic xmlns:pic="http://schemas.openxmlformats.org/drawingml/2006/picture">
                   <pic:nvPicPr>
-                    <pic:cNvPr id="2" name="MucDinh.png"/>
+                    <pic:cNvPr id="7" name="Mucdinh.png"/>
                     <pic:cNvPicPr/>
                   </pic:nvPicPr>
                   <pic:blipFill>
@@ -2450,7 +2451,7 @@
                   <pic:spPr>
                     <a:xfrm>
                       <a:off x="0" y="0"/>
-                      <a:ext cx="6054090" cy="3336290"/>
+                      <a:ext cx="5909898" cy="3477514"/>
                     </a:xfrm>
                     <a:prstGeom prst="rect">
                       <a:avLst/>
@@ -2459,13 +2460,7 @@
                 </pic:pic>
               </a:graphicData>
             </a:graphic>
-            <wp14:sizeRelH relativeFrom="margin">
-              <wp14:pctWidth>0</wp14:pctWidth>
-            </wp14:sizeRelH>
-            <wp14:sizeRelV relativeFrom="margin">
-              <wp14:pctHeight>0</wp14:pctHeight>
-            </wp14:sizeRelV>
-          </wp:anchor>
+          </wp:inline>
         </w:drawing>
       </w:r>
     </w:p>
@@ -2701,6 +2696,13 @@
     </w:p>
     <w:p>
       <w:pPr>
+        <w:rPr>
+          <w:b/>
+        </w:rPr>
+      </w:pPr>
+    </w:p>
+    <w:p>
+      <w:pPr>
         <w:pStyle w:val="oancuaDanhsach"/>
         <w:ind w:left="1800"/>
         <w:rPr>
@@ -2711,7 +2713,7 @@
     <w:p>
       <w:pPr>
         <w:pStyle w:val="oancuaDanhsach"/>
-        <w:ind w:left="144"/>
+        <w:ind w:left="1800"/>
         <w:rPr>
           <w:b/>
         </w:rPr>
@@ -2725,7 +2727,7 @@
           <wp:inline distT="0" distB="0" distL="0" distR="0">
             <wp:extent cx="5153025" cy="2771775"/>
             <wp:effectExtent l="0" t="0" r="9525" b="9525"/>
-            <wp:docPr id="4" name="Hình ảnh 4"/>
+            <wp:docPr id="13" name="Hình ảnh 13"/>
             <wp:cNvGraphicFramePr>
               <a:graphicFrameLocks xmlns:a="http://schemas.openxmlformats.org/drawingml/2006/main" noChangeAspect="1"/>
             </wp:cNvGraphicFramePr>
@@ -2733,7 +2735,7 @@
               <a:graphicData uri="http://schemas.openxmlformats.org/drawingml/2006/picture">
                 <pic:pic xmlns:pic="http://schemas.openxmlformats.org/drawingml/2006/picture">
                   <pic:nvPicPr>
-                    <pic:cNvPr id="4" name="QLHeThong_MucDuoiDinh.png"/>
+                    <pic:cNvPr id="13" name="QLHDangnhap_MucDuoiDinh.png"/>
                     <pic:cNvPicPr/>
                   </pic:nvPicPr>
                   <pic:blipFill>
@@ -2807,21 +2809,50 @@
       <w:r>
         <w:rPr>
           <w:b/>
+        </w:rPr>
+        <w:t xml:space="preserve">Phân hệ </w:t>
+      </w:r>
+      <w:r>
+        <w:rPr>
+          <w:b/>
+        </w:rPr>
+        <w:t>xử lý</w:t>
+      </w:r>
+      <w:r>
+        <w:rPr>
+          <w:b/>
+        </w:rPr>
+        <w:t xml:space="preserve"> dữ liệu</w:t>
+      </w:r>
+    </w:p>
+    <w:p>
+      <w:pPr>
+        <w:pStyle w:val="oancuaDanhsach"/>
+        <w:ind w:left="1170"/>
+        <w:rPr>
+          <w:b/>
+        </w:rPr>
+      </w:pPr>
+    </w:p>
+    <w:p>
+      <w:pPr>
+        <w:pStyle w:val="oancuaDanhsach"/>
+        <w:ind w:left="1368"/>
+        <w:rPr>
+          <w:b/>
+        </w:rPr>
+      </w:pPr>
+      <w:bookmarkStart w:id="0" w:name="_GoBack"/>
+      <w:r>
+        <w:rPr>
+          <w:b/>
           <w:noProof/>
         </w:rPr>
         <w:drawing>
-          <wp:anchor distT="0" distB="0" distL="114300" distR="114300" simplePos="0" relativeHeight="251657216" behindDoc="0" locked="0" layoutInCell="1" allowOverlap="1" wp14:anchorId="4374334F" wp14:editId="5BE13DFB">
-            <wp:simplePos x="0" y="0"/>
-            <wp:positionH relativeFrom="column">
-              <wp:posOffset>-1270</wp:posOffset>
-            </wp:positionH>
-            <wp:positionV relativeFrom="paragraph">
-              <wp:posOffset>223520</wp:posOffset>
-            </wp:positionV>
-            <wp:extent cx="6029960" cy="3261995"/>
-            <wp:effectExtent l="0" t="0" r="8890" b="0"/>
-            <wp:wrapSquare wrapText="bothSides"/>
-            <wp:docPr id="5" name="Picture 5"/>
+          <wp:inline distT="0" distB="0" distL="0" distR="0">
+            <wp:extent cx="5630545" cy="3131185"/>
+            <wp:effectExtent l="0" t="0" r="8255" b="0"/>
+            <wp:docPr id="15" name="Hình ảnh 15"/>
             <wp:cNvGraphicFramePr>
               <a:graphicFrameLocks xmlns:a="http://schemas.openxmlformats.org/drawingml/2006/main" noChangeAspect="1"/>
             </wp:cNvGraphicFramePr>
@@ -2829,7 +2860,7 @@
               <a:graphicData uri="http://schemas.openxmlformats.org/drawingml/2006/picture">
                 <pic:pic xmlns:pic="http://schemas.openxmlformats.org/drawingml/2006/picture">
                   <pic:nvPicPr>
-                    <pic:cNvPr id="5" name="CapNhatDuLieu_MucDuoiDinh.png"/>
+                    <pic:cNvPr id="15" name="XuliDuLieu_MucDuoiDinh.png"/>
                     <pic:cNvPicPr/>
                   </pic:nvPicPr>
                   <pic:blipFill>
@@ -2847,7 +2878,7 @@
                   <pic:spPr>
                     <a:xfrm>
                       <a:off x="0" y="0"/>
-                      <a:ext cx="6029960" cy="3261995"/>
+                      <a:ext cx="5630545" cy="3131185"/>
                     </a:xfrm>
                     <a:prstGeom prst="rect">
                       <a:avLst/>
@@ -2856,33 +2887,37 @@
                 </pic:pic>
               </a:graphicData>
             </a:graphic>
-            <wp14:sizeRelH relativeFrom="margin">
-              <wp14:pctWidth>0</wp14:pctWidth>
-            </wp14:sizeRelH>
-            <wp14:sizeRelV relativeFrom="margin">
-              <wp14:pctHeight>0</wp14:pctHeight>
-            </wp14:sizeRelV>
-          </wp:anchor>
+          </wp:inline>
         </w:drawing>
       </w:r>
-      <w:r>
-        <w:rPr>
-          <w:b/>
-        </w:rPr>
-        <w:t xml:space="preserve">Phân hệ </w:t>
-      </w:r>
-      <w:r>
-        <w:rPr>
-          <w:b/>
-        </w:rPr>
-        <w:t>xử lý</w:t>
-      </w:r>
-      <w:r>
-        <w:rPr>
-          <w:b/>
-        </w:rPr>
-        <w:t xml:space="preserve"> dữ liệu</w:t>
-      </w:r>
+      <w:bookmarkEnd w:id="0"/>
+    </w:p>
+    <w:p>
+      <w:pPr>
+        <w:pStyle w:val="oancuaDanhsach"/>
+        <w:ind w:left="1800"/>
+        <w:rPr>
+          <w:b/>
+        </w:rPr>
+      </w:pPr>
+    </w:p>
+    <w:p>
+      <w:pPr>
+        <w:pStyle w:val="oancuaDanhsach"/>
+        <w:ind w:left="1800"/>
+        <w:rPr>
+          <w:b/>
+        </w:rPr>
+      </w:pPr>
+    </w:p>
+    <w:p>
+      <w:pPr>
+        <w:pStyle w:val="oancuaDanhsach"/>
+        <w:ind w:left="1800"/>
+        <w:rPr>
+          <w:b/>
+        </w:rPr>
+      </w:pPr>
     </w:p>
     <w:p>
       <w:pPr>
@@ -12670,7 +12705,6 @@
           <w:bCs/>
         </w:rPr>
       </w:pPr>
-      <w:bookmarkStart w:id="0" w:name="_GoBack"/>
       <w:r>
         <w:rPr>
           <w:bCs/>
@@ -12718,7 +12752,6 @@
           </wp:inline>
         </w:drawing>
       </w:r>
-      <w:bookmarkEnd w:id="0"/>
     </w:p>
     <w:p>
       <w:pPr>
@@ -15116,7 +15149,7 @@
 </file>
 
 <file path=customXml/itemProps1.xml><?xml version="1.0" encoding="utf-8"?>
-<ds:datastoreItem xmlns:ds="http://schemas.openxmlformats.org/officeDocument/2006/customXml" ds:itemID="{4889C9BE-D91C-46AE-B2E5-4EC9BFA7996E}">
+<ds:datastoreItem xmlns:ds="http://schemas.openxmlformats.org/officeDocument/2006/customXml" ds:itemID="{97F6C78A-4570-4779-9715-16AAA8764573}">
   <ds:schemaRefs>
     <ds:schemaRef ds:uri="http://schemas.openxmlformats.org/officeDocument/2006/bibliography"/>
   </ds:schemaRefs>

</xml_diff>